<commit_message>
arreglando el menu lateral
</commit_message>
<xml_diff>
--- a/docs/especificaciones.docx
+++ b/docs/especificaciones.docx
@@ -1231,6 +1231,24 @@
         <w:rPr>
           <w:lang w:val="es-419"/>
         </w:rPr>
+        <w:t>Servicios</w:t>
+      </w:r>
+    </w:p>
+    <w:p>
+      <w:pPr>
+        <w:pStyle w:val="Prrafodelista"/>
+        <w:numPr>
+          <w:ilvl w:val="0"/>
+          <w:numId w:val="6"/>
+        </w:numPr>
+        <w:rPr>
+          <w:lang w:val="es-419"/>
+        </w:rPr>
+      </w:pPr>
+      <w:r>
+        <w:rPr>
+          <w:lang w:val="es-419"/>
+        </w:rPr>
         <w:t>Recibos</w:t>
       </w:r>
     </w:p>
@@ -1267,8 +1285,10 @@
         <w:rPr>
           <w:lang w:val="es-419"/>
         </w:rPr>
-        <w:t>Lecturas</w:t>
-      </w:r>
+        <w:t>Medición (o lecturas)</w:t>
+      </w:r>
+      <w:bookmarkStart w:id="0" w:name="_GoBack"/>
+      <w:bookmarkEnd w:id="0"/>
     </w:p>
     <w:p>
       <w:pPr>
@@ -1563,6 +1583,7 @@
         <w:rPr>
           <w:lang w:val="es-419"/>
         </w:rPr>
+        <w:lastRenderedPageBreak/>
         <w:t xml:space="preserve">Módulo de </w:t>
       </w:r>
       <w:r>
@@ -1587,7 +1608,6 @@
         <w:rPr>
           <w:lang w:val="es-419"/>
         </w:rPr>
-        <w:lastRenderedPageBreak/>
         <w:t>Registro en la tabla respectiva la medición del servicio de cada usuario anotando la medición, registrando la fecha y la hora.</w:t>
       </w:r>
     </w:p>
@@ -2411,8 +2431,6 @@
               </w:rPr>
               <w:t>Marco Arias</w:t>
             </w:r>
-            <w:bookmarkStart w:id="0" w:name="_GoBack"/>
-            <w:bookmarkEnd w:id="0"/>
           </w:p>
         </w:tc>
         <w:tc>

</xml_diff>